<commit_message>
Address reviewer 3 minor comment 1
k factors for each rotor provided.
Also, fixed typo in final spin speed but still need to
fix the same typo in Figure S1 and anywhere else it
appears in text (says 100,000 g but should be 120,000 g)
</commit_message>
<xml_diff>
--- a/inst/manuscript/candidaev_manuscript.docx
+++ b/inst/manuscript/candidaev_manuscript.docx
@@ -566,8 +566,6 @@
         </w:rPr>
         <w:t>: 8309</w:t>
       </w:r>
-      <w:bookmarkStart w:id="0" w:name="_GoBack"/>
-      <w:bookmarkEnd w:id="0"/>
     </w:p>
     <w:p>
       <w:pPr>
@@ -4917,13 +4915,51 @@
         <w:t xml:space="preserve"> in an </w:t>
       </w:r>
       <w:r>
-        <w:t>Hereus Multifuge X3R</w:t>
+        <w:t>Her</w:t>
+      </w:r>
+      <w:ins w:id="0" w:author="Charlotte Dawson" w:date="2019-12-26T20:35:00Z">
+        <w:r>
+          <w:t>a</w:t>
+        </w:r>
+      </w:ins>
+      <w:r>
+        <w:t>eus Multifuge X3R</w:t>
       </w:r>
       <w:r>
         <w:t xml:space="preserve"> (</w:t>
       </w:r>
       <w:r>
-        <w:t>75003607 rotor, Thermo Scientific</w:t>
+        <w:t xml:space="preserve">75003607 rotor, </w:t>
+      </w:r>
+      <w:ins w:id="1" w:author="Charlotte Dawson" w:date="2019-12-26T20:49:00Z">
+        <w:r>
+          <w:t>k</w:t>
+        </w:r>
+        <w:r>
+          <w:rPr>
+            <w:vertAlign w:val="subscript"/>
+            <w:rPrChange w:id="2" w:author="Charlotte Dawson" w:date="2019-12-26T20:49:00Z">
+              <w:rPr/>
+            </w:rPrChange>
+          </w:rPr>
+          <w:t>adj</w:t>
+        </w:r>
+        <w:r>
+          <w:t xml:space="preserve"> = </w:t>
+        </w:r>
+      </w:ins>
+      <w:ins w:id="3" w:author="Charlotte Dawson" w:date="2019-12-26T20:53:00Z">
+        <w:r>
+          <w:t>11778.7</w:t>
+        </w:r>
+      </w:ins>
+      <w:ins w:id="4" w:author="Charlotte Dawson" w:date="2019-12-26T20:49:00Z">
+        <w:r>
+          <w:t xml:space="preserve">, </w:t>
+        </w:r>
+      </w:ins>
+      <w:r>
+        <w:t>Thermo Scientific</w:t>
       </w:r>
       <w:r>
         <w:t>)</w:t>
@@ -4950,7 +4986,27 @@
         <w:t>JLA 16.250 rotor</w:t>
       </w:r>
       <w:r>
-        <w:t>, Beckman Coulter</w:t>
+        <w:t>,</w:t>
+      </w:r>
+      <w:ins w:id="5" w:author="Charlotte Dawson" w:date="2019-12-26T20:48:00Z">
+        <w:r>
+          <w:t xml:space="preserve"> k</w:t>
+        </w:r>
+        <w:r>
+          <w:rPr>
+            <w:vertAlign w:val="subscript"/>
+            <w:rPrChange w:id="6" w:author="Charlotte Dawson" w:date="2019-12-26T20:48:00Z">
+              <w:rPr/>
+            </w:rPrChange>
+          </w:rPr>
+          <w:t>adj</w:t>
+        </w:r>
+        <w:r>
+          <w:t xml:space="preserve"> = 2790.4,</w:t>
+        </w:r>
+      </w:ins>
+      <w:r>
+        <w:t xml:space="preserve"> Beckman Coulter</w:t>
       </w:r>
       <w:r>
         <w:t>)</w:t>
@@ -5030,6 +5086,23 @@
       <w:r>
         <w:t xml:space="preserve">45Ti rotor, </w:t>
       </w:r>
+      <w:ins w:id="7" w:author="Charlotte Dawson" w:date="2019-12-26T20:41:00Z">
+        <w:r>
+          <w:t>k</w:t>
+        </w:r>
+        <w:r>
+          <w:rPr>
+            <w:vertAlign w:val="subscript"/>
+            <w:rPrChange w:id="8" w:author="Charlotte Dawson" w:date="2019-12-26T20:41:00Z">
+              <w:rPr/>
+            </w:rPrChange>
+          </w:rPr>
+          <w:t>adj</w:t>
+        </w:r>
+        <w:r>
+          <w:t xml:space="preserve"> = 312.6, </w:t>
+        </w:r>
+      </w:ins>
       <w:r>
         <w:t>Beckman</w:t>
       </w:r>
@@ -5046,7 +5119,12 @@
         <w:t>,</w:t>
       </w:r>
       <w:r>
-        <w:t xml:space="preserve"> which were resuspended in phosphate buffered saline (137 mM NaCl, 2.7 mM KCl, 10 mM Na</w:t>
+        <w:t xml:space="preserve"> which were resuspended in phosphate buffered saline (137 </w:t>
+      </w:r>
+      <w:bookmarkStart w:id="9" w:name="_GoBack"/>
+      <w:bookmarkEnd w:id="9"/>
+      <w:r>
+        <w:t>mM NaCl, 2.7 mM KCl, 10 mM Na</w:t>
       </w:r>
       <w:r>
         <w:rPr>
@@ -5097,10 +5175,27 @@
         <w:t xml:space="preserve"> (Beckman Coulter)</w:t>
       </w:r>
       <w:r>
-        <w:t xml:space="preserve">. EVs were ultracentrifuged again at 100,00 x g for 1 h </w:t>
-      </w:r>
-      <w:r>
-        <w:t xml:space="preserve">using a </w:t>
+        <w:t>. EVs were ultracentrifuged again at 1</w:t>
+      </w:r>
+      <w:ins w:id="10" w:author="Charlotte Dawson" w:date="2019-12-26T20:44:00Z">
+        <w:r>
+          <w:t>2</w:t>
+        </w:r>
+      </w:ins>
+      <w:del w:id="11" w:author="Charlotte Dawson" w:date="2019-12-26T20:44:00Z">
+        <w:r>
+          <w:delText>0</w:delText>
+        </w:r>
+      </w:del>
+      <w:r>
+        <w:t xml:space="preserve">0,00 x g for 1 h </w:t>
+      </w:r>
+      <w:r>
+        <w:t xml:space="preserve">using </w:t>
+      </w:r>
+      <w:r>
+        <w:lastRenderedPageBreak/>
+        <w:t xml:space="preserve">a </w:t>
       </w:r>
       <w:r>
         <w:t>Beckman TL-100 ultra</w:t>
@@ -5114,8 +5209,34 @@
       <w:r>
         <w:t xml:space="preserve">A55 rotor, </w:t>
       </w:r>
-      <w:r>
-        <w:lastRenderedPageBreak/>
+      <w:ins w:id="12" w:author="Charlotte Dawson" w:date="2019-12-26T20:45:00Z">
+        <w:r>
+          <w:t>k</w:t>
+        </w:r>
+        <w:r>
+          <w:rPr>
+            <w:vertAlign w:val="subscript"/>
+            <w:rPrChange w:id="13" w:author="Charlotte Dawson" w:date="2019-12-26T20:46:00Z">
+              <w:rPr/>
+            </w:rPrChange>
+          </w:rPr>
+          <w:t>adj</w:t>
+        </w:r>
+        <w:r>
+          <w:t xml:space="preserve"> = </w:t>
+        </w:r>
+      </w:ins>
+      <w:ins w:id="14" w:author="Charlotte Dawson" w:date="2019-12-26T20:46:00Z">
+        <w:r>
+          <w:t>102.3</w:t>
+        </w:r>
+      </w:ins>
+      <w:ins w:id="15" w:author="Charlotte Dawson" w:date="2019-12-26T20:45:00Z">
+        <w:r>
+          <w:t xml:space="preserve">, </w:t>
+        </w:r>
+      </w:ins>
+      <w:r>
         <w:t>Beckman Coulter</w:t>
       </w:r>
       <w:r>
@@ -22102,7 +22223,7 @@
         <w:rPr>
           <w:noProof/>
         </w:rPr>
-        <w:t>Results</w:t>
+        <w:t>Discussion</w:t>
       </w:r>
     </w:fldSimple>
   </w:p>
@@ -22458,6 +22579,14 @@
     <w:abstractNumId w:val="0"/>
   </w:num>
 </w:numbering>
+</file>
+
+<file path=word/people.xml><?xml version="1.0" encoding="utf-8"?>
+<w15:people xmlns:wpc="http://schemas.microsoft.com/office/word/2010/wordprocessingCanvas" xmlns:cx="http://schemas.microsoft.com/office/drawing/2014/chartex" xmlns:cx1="http://schemas.microsoft.com/office/drawing/2015/9/8/chartex" xmlns:cx2="http://schemas.microsoft.com/office/drawing/2015/10/21/chartex" xmlns:cx3="http://schemas.microsoft.com/office/drawing/2016/5/9/chartex" xmlns:cx4="http://schemas.microsoft.com/office/drawing/2016/5/10/chartex" xmlns:cx5="http://schemas.microsoft.com/office/drawing/2016/5/11/chartex" xmlns:cx6="http://schemas.microsoft.com/office/drawing/2016/5/12/chartex" xmlns:cx7="http://schemas.microsoft.com/office/drawing/2016/5/13/chartex" xmlns:cx8="http://schemas.microsoft.com/office/drawing/2016/5/14/chartex" xmlns:mc="http://schemas.openxmlformats.org/markup-compatibility/2006" xmlns:aink="http://schemas.microsoft.com/office/drawing/2016/ink" xmlns:am3d="http://schemas.microsoft.com/office/drawing/2017/model3d" xmlns:o="urn:schemas-microsoft-com:office:office" xmlns:r="http://schemas.openxmlformats.org/officeDocument/2006/relationships" xmlns:m="http://schemas.openxmlformats.org/officeDocument/2006/math" xmlns:v="urn:schemas-microsoft-com:vml" xmlns:wp14="http://schemas.microsoft.com/office/word/2010/wordprocessingDrawing" xmlns:wp="http://schemas.openxmlformats.org/drawingml/2006/wordprocessingDrawing" xmlns:w10="urn:schemas-microsoft-com:office:word" xmlns:w="http://schemas.openxmlformats.org/wordprocessingml/2006/main" xmlns:w14="http://schemas.microsoft.com/office/word/2010/wordml" xmlns:w15="http://schemas.microsoft.com/office/word/2012/wordml" xmlns:w16cid="http://schemas.microsoft.com/office/word/2016/wordml/cid" xmlns:w16se="http://schemas.microsoft.com/office/word/2015/wordml/symex" xmlns:wpg="http://schemas.microsoft.com/office/word/2010/wordprocessingGroup" xmlns:wpi="http://schemas.microsoft.com/office/word/2010/wordprocessingInk" xmlns:wne="http://schemas.microsoft.com/office/word/2006/wordml" xmlns:wps="http://schemas.microsoft.com/office/word/2010/wordprocessingShape" mc:Ignorable="w14 w15 w16se w16cid wp14">
+  <w15:person w15:author="Charlotte Dawson">
+    <w15:presenceInfo w15:providerId="Windows Live" w15:userId="e477ba96f1fbc775"/>
+  </w15:person>
+</w15:people>
 </file>
 
 <file path=word/styles.xml><?xml version="1.0" encoding="utf-8"?>
@@ -22880,6 +23009,7 @@
   <w:style w:type="character" w:default="1" w:styleId="DefaultParagraphFont">
     <w:name w:val="Default Paragraph Font"/>
     <w:uiPriority w:val="1"/>
+    <w:semiHidden/>
     <w:unhideWhenUsed/>
   </w:style>
   <w:style w:type="table" w:default="1" w:styleId="TableNormal">
@@ -23430,7 +23560,7 @@
 </file>
 
 <file path=customXml/itemProps1.xml><?xml version="1.0" encoding="utf-8"?>
-<ds:datastoreItem xmlns:ds="http://schemas.openxmlformats.org/officeDocument/2006/customXml" ds:itemID="{E7ACFBE9-9BF6-4920-8BE8-7D2EE8AB2854}">
+<ds:datastoreItem xmlns:ds="http://schemas.openxmlformats.org/officeDocument/2006/customXml" ds:itemID="{0954933A-550F-4082-8BD5-AD81512506DA}">
   <ds:schemaRefs>
     <ds:schemaRef ds:uri="http://schemas.openxmlformats.org/officeDocument/2006/bibliography"/>
   </ds:schemaRefs>

</xml_diff>